<commit_message>
converted RSSI to meters and feet. Added Launch Screen. Added error messages for handling errors in BluetoothDevicesView.
</commit_message>
<xml_diff>
--- a/Notes.docx
+++ b/Notes.docx
@@ -6,7 +6,7 @@
       <w:r>
         <w:t xml:space="preserve">Notes on Core Bluetooth: (from </w:t>
       </w:r>
-      <w:hyperlink r:id="rId5" w:history="1">
+      <w:hyperlink r:id="rId5" w:anchor="//apple_ref/doc/uid/TP40013257-CH2-SW1" w:history="1">
         <w:r>
           <w:rPr>
             <w:rStyle w:val="Hyperlink"/>
@@ -183,14 +183,117 @@
     <w:p>
       <w:pPr>
         <w:pStyle w:val="ListParagraph"/>
-        <w:numPr>
-          <w:ilvl w:val="0"/>
-          <w:numId w:val="1"/>
-        </w:numPr>
         <w:rPr>
           <w:rFonts w:ascii="Times New Roman" w:eastAsia="Times New Roman" w:hAnsi="Times New Roman" w:cs="Times New Roman"/>
         </w:rPr>
       </w:pPr>
+      <w:r>
+        <w:rPr>
+          <w:rFonts w:ascii="Times New Roman" w:eastAsia="Times New Roman" w:hAnsi="Times New Roman" w:cs="Times New Roman"/>
+        </w:rPr>
+        <w:tab/>
+      </w:r>
+    </w:p>
+    <w:p>
+      <w:pPr>
+        <w:pStyle w:val="ListParagraph"/>
+      </w:pPr>
+    </w:p>
+    <w:p>
+      <w:pPr>
+        <w:pStyle w:val="NormalWeb"/>
+        <w:shd w:val="clear" w:color="auto" w:fill="1F1F1F"/>
+        <w:spacing w:before="0" w:beforeAutospacing="0" w:after="360" w:afterAutospacing="0"/>
+        <w:jc w:val="both"/>
+        <w:rPr>
+          <w:rFonts w:ascii="Arial" w:hAnsi="Arial" w:cs="Arial"/>
+          <w:color w:val="BFBFBF"/>
+          <w:sz w:val="27"/>
+          <w:szCs w:val="27"/>
+        </w:rPr>
+      </w:pPr>
+      <w:r>
+        <w:rPr>
+          <w:rFonts w:ascii="Arial" w:hAnsi="Arial" w:cs="Arial"/>
+          <w:color w:val="BFBFBF"/>
+          <w:sz w:val="27"/>
+          <w:szCs w:val="27"/>
+        </w:rPr>
+        <w:t>When a Bluetooth device connects to another Bluetooth enabled device, it measures the signal strength as </w:t>
+      </w:r>
+      <w:hyperlink r:id="rId7" w:history="1">
+        <w:r>
+          <w:rPr>
+            <w:rStyle w:val="Hyperlink"/>
+            <w:rFonts w:ascii="Arial" w:hAnsi="Arial" w:cs="Arial"/>
+            <w:color w:val="99DBE6"/>
+            <w:sz w:val="27"/>
+            <w:szCs w:val="27"/>
+          </w:rPr>
+          <w:t>RSSI</w:t>
+        </w:r>
+      </w:hyperlink>
+      <w:r>
+        <w:rPr>
+          <w:rFonts w:ascii="Arial" w:hAnsi="Arial" w:cs="Arial"/>
+          <w:color w:val="BFBFBF"/>
+          <w:sz w:val="27"/>
+          <w:szCs w:val="27"/>
+        </w:rPr>
+        <w:t> ( received signal strength indicator). The connection strength depends on the distance between the devices — The connection will be strong if two devices are nearby. As the device move apart, the connection weakens.</w:t>
+      </w:r>
+    </w:p>
+    <w:p>
+      <w:pPr>
+        <w:pStyle w:val="NormalWeb"/>
+        <w:shd w:val="clear" w:color="auto" w:fill="1F1F1F"/>
+        <w:spacing w:before="0" w:beforeAutospacing="0" w:after="360" w:afterAutospacing="0"/>
+        <w:jc w:val="both"/>
+        <w:rPr>
+          <w:rFonts w:ascii="Arial" w:hAnsi="Arial" w:cs="Arial"/>
+          <w:color w:val="BFBFBF"/>
+          <w:sz w:val="27"/>
+          <w:szCs w:val="27"/>
+        </w:rPr>
+      </w:pPr>
+      <w:r>
+        <w:rPr>
+          <w:rFonts w:ascii="Arial" w:hAnsi="Arial" w:cs="Arial"/>
+          <w:color w:val="BFBFBF"/>
+          <w:sz w:val="27"/>
+          <w:szCs w:val="27"/>
+        </w:rPr>
+        <w:t xml:space="preserve">This means that </w:t>
+      </w:r>
+      <w:r>
+        <w:rPr>
+          <w:rFonts w:ascii="Arial" w:hAnsi="Arial" w:cs="Arial"/>
+          <w:color w:val="BFBFBF"/>
+          <w:sz w:val="27"/>
+          <w:szCs w:val="27"/>
+        </w:rPr>
+        <w:t>there is a direct correlation between physical distance and RSSI!!! For the conversion, see the graph and data points in the Meters vs RSSI Excel spreadsheet.</w:t>
+      </w:r>
+    </w:p>
+    <w:p>
+      <w:pPr>
+        <w:rPr>
+          <w:rFonts w:ascii="Times New Roman" w:hAnsi="Times New Roman" w:cs="Times New Roman"/>
+        </w:rPr>
+      </w:pPr>
+      <w:r>
+        <w:rPr>
+          <w:rFonts w:ascii="Times New Roman" w:hAnsi="Times New Roman" w:cs="Times New Roman"/>
+        </w:rPr>
+        <w:lastRenderedPageBreak/>
+        <w:t xml:space="preserve">From: </w:t>
+      </w:r>
+      <w:r>
+        <w:rPr>
+          <w:rFonts w:ascii="Times New Roman" w:hAnsi="Times New Roman" w:cs="Times New Roman"/>
+        </w:rPr>
+        <w:t>https://smartsensordevices.com/distance-measuring-solution-for-covid-19-using-bluetooth-low-energy/</w:t>
+      </w:r>
     </w:p>
     <w:p/>
     <w:sectPr>
@@ -756,6 +859,20 @@
       <w:contextualSpacing/>
     </w:pPr>
   </w:style>
+  <w:style w:type="paragraph" w:styleId="NormalWeb">
+    <w:name w:val="Normal (Web)"/>
+    <w:basedOn w:val="Normal"/>
+    <w:uiPriority w:val="99"/>
+    <w:semiHidden/>
+    <w:unhideWhenUsed/>
+    <w:rsid w:val="005C5BAD"/>
+    <w:pPr>
+      <w:spacing w:before="100" w:beforeAutospacing="1" w:after="100" w:afterAutospacing="1"/>
+    </w:pPr>
+    <w:rPr>
+      <w:rFonts w:ascii="Times New Roman" w:eastAsia="Times New Roman" w:hAnsi="Times New Roman" w:cs="Times New Roman"/>
+    </w:rPr>
+  </w:style>
 </w:styles>
 </file>
 

</xml_diff>